<commit_message>
Fixed issue with multiple nested separted lists
</commit_message>
<xml_diff>
--- a/tests/fixtures/nested_lists_different_num_ids.docx
+++ b/tests/fixtures/nested_lists_different_num_ids.docx
@@ -71,6 +71,68 @@
     </w:p>
     <w:p>
       <w:pPr>
+        <w:pStyle w:val="ListParagraph"/>
+        <w:numPr>
+          <w:ilvl w:val="0"/>
+          <w:numId w:val="6"/>
+        </w:numPr>
+        <w:tabs>
+          <w:tab w:val="clear" w:pos="709"/>
+        </w:tabs>
+      </w:pPr>
+      <w:r>
+        <w:t>CCC11</w:t>
+      </w:r>
+    </w:p>
+    <w:p>
+      <w:pPr>
+        <w:pStyle w:val="ListParagraph"/>
+        <w:numPr>
+          <w:ilvl w:val="0"/>
+          <w:numId w:val="6"/>
+        </w:numPr>
+        <w:tabs>
+          <w:tab w:val="clear" w:pos="709"/>
+        </w:tabs>
+      </w:pPr>
+      <w:r>
+        <w:t>CCC12</w:t>
+      </w:r>
+    </w:p>
+    <w:p>
+      <w:pPr>
+        <w:pStyle w:val="ListParagraph"/>
+        <w:numPr>
+          <w:ilvl w:val="2"/>
+          <w:numId w:val="6"/>
+        </w:numPr>
+        <w:tabs>
+          <w:tab w:val="clear" w:pos="709"/>
+        </w:tabs>
+      </w:pPr>
+      <w:r>
+        <w:t>CCC121</w:t>
+      </w:r>
+    </w:p>
+    <w:p>
+      <w:pPr>
+        <w:pStyle w:val="ListParagraph"/>
+        <w:numPr>
+          <w:ilvl w:val="2"/>
+          <w:numId w:val="6"/>
+        </w:numPr>
+        <w:tabs>
+          <w:tab w:val="clear" w:pos="709"/>
+        </w:tabs>
+      </w:pPr>
+      <w:r>
+        <w:t>CCC122</w:t>
+      </w:r>
+      <w:bookmarkStart w:id="0" w:name="_GoBack"/>
+      <w:bookmarkEnd w:id="0"/>
+    </w:p>
+    <w:p>
+      <w:pPr>
         <w:numPr>
           <w:ilvl w:val="0"/>
           <w:numId w:val="1"/>
@@ -91,7 +153,6 @@
           <w:tab w:val="clear" w:pos="709"/>
         </w:tabs>
       </w:pPr>
-      <w:bookmarkStart w:id="0" w:name="_GoBack"/>
       <w:r>
         <w:t>AAA2</w:t>
       </w:r>
@@ -123,11 +184,7 @@
         </w:tabs>
       </w:pPr>
       <w:r>
-        <w:t>C</w:t>
-      </w:r>
-      <w:bookmarkEnd w:id="0"/>
-      <w:r>
-        <w:t>CC2</w:t>
+        <w:t>CCC2</w:t>
       </w:r>
     </w:p>
     <w:p>
@@ -282,6 +339,119 @@
     </w:lvl>
   </w:abstractNum>
   <w:abstractNum w:abstractNumId="1">
+    <w:nsid w:val="18B805A4"/>
+    <w:multiLevelType w:val="hybridMultilevel"/>
+    <w:tmpl w:val="06182146"/>
+    <w:lvl w:ilvl="0" w:tplc="04090003">
+      <w:start w:val="1"/>
+      <w:numFmt w:val="bullet"/>
+      <w:lvlText w:val="o"/>
+      <w:lvlJc w:val="left"/>
+      <w:pPr>
+        <w:ind w:left="1440" w:hanging="360"/>
+      </w:pPr>
+      <w:rPr>
+        <w:rFonts w:ascii="Courier New" w:hAnsi="Courier New" w:cs="Courier New" w:hint="default"/>
+      </w:rPr>
+    </w:lvl>
+    <w:lvl w:ilvl="1" w:tplc="0409000F">
+      <w:start w:val="1"/>
+      <w:numFmt w:val="decimal"/>
+      <w:lvlText w:val="%2."/>
+      <w:lvlJc w:val="left"/>
+      <w:pPr>
+        <w:ind w:left="2160" w:hanging="360"/>
+      </w:pPr>
+      <w:rPr>
+        <w:rFonts w:hint="default"/>
+      </w:rPr>
+    </w:lvl>
+    <w:lvl w:ilvl="2" w:tplc="04090005">
+      <w:start w:val="1"/>
+      <w:numFmt w:val="bullet"/>
+      <w:lvlText w:val=""/>
+      <w:lvlJc w:val="left"/>
+      <w:pPr>
+        <w:ind w:left="2880" w:hanging="360"/>
+      </w:pPr>
+      <w:rPr>
+        <w:rFonts w:ascii="Wingdings" w:hAnsi="Wingdings" w:hint="default"/>
+      </w:rPr>
+    </w:lvl>
+    <w:lvl w:ilvl="3" w:tplc="04090001" w:tentative="1">
+      <w:start w:val="1"/>
+      <w:numFmt w:val="bullet"/>
+      <w:lvlText w:val=""/>
+      <w:lvlJc w:val="left"/>
+      <w:pPr>
+        <w:ind w:left="3600" w:hanging="360"/>
+      </w:pPr>
+      <w:rPr>
+        <w:rFonts w:ascii="Symbol" w:hAnsi="Symbol" w:hint="default"/>
+      </w:rPr>
+    </w:lvl>
+    <w:lvl w:ilvl="4" w:tplc="04090003" w:tentative="1">
+      <w:start w:val="1"/>
+      <w:numFmt w:val="bullet"/>
+      <w:lvlText w:val="o"/>
+      <w:lvlJc w:val="left"/>
+      <w:pPr>
+        <w:ind w:left="4320" w:hanging="360"/>
+      </w:pPr>
+      <w:rPr>
+        <w:rFonts w:ascii="Courier New" w:hAnsi="Courier New" w:cs="Courier New" w:hint="default"/>
+      </w:rPr>
+    </w:lvl>
+    <w:lvl w:ilvl="5" w:tplc="04090005" w:tentative="1">
+      <w:start w:val="1"/>
+      <w:numFmt w:val="bullet"/>
+      <w:lvlText w:val=""/>
+      <w:lvlJc w:val="left"/>
+      <w:pPr>
+        <w:ind w:left="5040" w:hanging="360"/>
+      </w:pPr>
+      <w:rPr>
+        <w:rFonts w:ascii="Wingdings" w:hAnsi="Wingdings" w:hint="default"/>
+      </w:rPr>
+    </w:lvl>
+    <w:lvl w:ilvl="6" w:tplc="04090001" w:tentative="1">
+      <w:start w:val="1"/>
+      <w:numFmt w:val="bullet"/>
+      <w:lvlText w:val=""/>
+      <w:lvlJc w:val="left"/>
+      <w:pPr>
+        <w:ind w:left="5760" w:hanging="360"/>
+      </w:pPr>
+      <w:rPr>
+        <w:rFonts w:ascii="Symbol" w:hAnsi="Symbol" w:hint="default"/>
+      </w:rPr>
+    </w:lvl>
+    <w:lvl w:ilvl="7" w:tplc="04090003" w:tentative="1">
+      <w:start w:val="1"/>
+      <w:numFmt w:val="bullet"/>
+      <w:lvlText w:val="o"/>
+      <w:lvlJc w:val="left"/>
+      <w:pPr>
+        <w:ind w:left="6480" w:hanging="360"/>
+      </w:pPr>
+      <w:rPr>
+        <w:rFonts w:ascii="Courier New" w:hAnsi="Courier New" w:cs="Courier New" w:hint="default"/>
+      </w:rPr>
+    </w:lvl>
+    <w:lvl w:ilvl="8" w:tplc="04090005" w:tentative="1">
+      <w:start w:val="1"/>
+      <w:numFmt w:val="bullet"/>
+      <w:lvlText w:val=""/>
+      <w:lvlJc w:val="left"/>
+      <w:pPr>
+        <w:ind w:left="7200" w:hanging="360"/>
+      </w:pPr>
+      <w:rPr>
+        <w:rFonts w:ascii="Wingdings" w:hAnsi="Wingdings" w:hint="default"/>
+      </w:rPr>
+    </w:lvl>
+  </w:abstractNum>
+  <w:abstractNum w:abstractNumId="2">
     <w:nsid w:val="3E726D6A"/>
     <w:multiLevelType w:val="multilevel"/>
     <w:tmpl w:val="6F2C4B56"/>
@@ -394,7 +564,7 @@
       </w:pPr>
     </w:lvl>
   </w:abstractNum>
-  <w:abstractNum w:abstractNumId="2">
+  <w:abstractNum w:abstractNumId="3">
     <w:nsid w:val="526F35BD"/>
     <w:multiLevelType w:val="multilevel"/>
     <w:tmpl w:val="85E8A0D0"/>
@@ -507,7 +677,7 @@
       </w:pPr>
     </w:lvl>
   </w:abstractNum>
-  <w:abstractNum w:abstractNumId="3">
+  <w:abstractNum w:abstractNumId="4">
     <w:nsid w:val="57A80E05"/>
     <w:multiLevelType w:val="hybridMultilevel"/>
     <w:tmpl w:val="366E7B90"/>
@@ -620,7 +790,7 @@
       </w:rPr>
     </w:lvl>
   </w:abstractNum>
-  <w:abstractNum w:abstractNumId="4">
+  <w:abstractNum w:abstractNumId="5">
     <w:nsid w:val="78C4458E"/>
     <w:multiLevelType w:val="multilevel"/>
     <w:tmpl w:val="52E44D20"/>
@@ -761,19 +931,22 @@
     </w:lvl>
   </w:abstractNum>
   <w:num w:numId="1">
-    <w:abstractNumId w:val="1"/>
+    <w:abstractNumId w:val="2"/>
   </w:num>
   <w:num w:numId="2">
-    <w:abstractNumId w:val="2"/>
+    <w:abstractNumId w:val="3"/>
   </w:num>
   <w:num w:numId="3">
-    <w:abstractNumId w:val="4"/>
+    <w:abstractNumId w:val="5"/>
   </w:num>
   <w:num w:numId="4">
     <w:abstractNumId w:val="0"/>
   </w:num>
   <w:num w:numId="5">
-    <w:abstractNumId w:val="3"/>
+    <w:abstractNumId w:val="4"/>
+  </w:num>
+  <w:num w:numId="6">
+    <w:abstractNumId w:val="1"/>
   </w:num>
 </w:numbering>
 </file>

</xml_diff>